<commit_message>
[lab_2_0] Use vectorial waveform instead of PNG.
</commit_message>
<xml_diff>
--- a/lab_2_0/statement/lab 2.0.docx
+++ b/lab_2_0/statement/lab 2.0.docx
@@ -316,10 +316,7 @@
         <w:fldChar w:fldCharType="begin"/>
       </w:r>
       <w:r>
-        <w:instrText xml:space="preserve"> REF _Ref446489998 \h </w:instrText>
-      </w:r>
-      <w:r>
-        <w:instrText xml:space="preserve"> \* MERGEFORMAT </w:instrText>
+        <w:instrText xml:space="preserve"> REF _Ref446489998 \h  \* MERGEFORMAT </w:instrText>
       </w:r>
       <w:r>
         <w:fldChar w:fldCharType="separate"/>
@@ -337,21 +334,13 @@
         <w:fldChar w:fldCharType="end"/>
       </w:r>
       <w:r>
-        <w:t>.</w:t>
-      </w:r>
-      <w:bookmarkStart w:id="0" w:name="_GoBack"/>
-      <w:bookmarkEnd w:id="0"/>
-      <w:r>
-        <w:t xml:space="preserve"> Its characteristics are summarized in </w:t>
+        <w:t xml:space="preserve">. Its characteristics are summarized in </w:t>
       </w:r>
       <w:r>
         <w:fldChar w:fldCharType="begin"/>
       </w:r>
       <w:r>
-        <w:instrText xml:space="preserve"> REF _Ref446501001 \h </w:instrText>
-      </w:r>
-      <w:r>
-        <w:instrText xml:space="preserve"> \* MERGEFORMAT </w:instrText>
+        <w:instrText xml:space="preserve"> REF _Ref446501001 \h  \* MERGEFORMAT </w:instrText>
       </w:r>
       <w:r>
         <w:fldChar w:fldCharType="separate"/>
@@ -478,32 +467,19 @@
         <w:pStyle w:val="Caption"/>
         <w:jc w:val="center"/>
       </w:pPr>
-      <w:bookmarkStart w:id="1" w:name="_Ref446489998"/>
+      <w:bookmarkStart w:id="0" w:name="_Ref446489998"/>
       <w:r>
         <w:t xml:space="preserve">Figure </w:t>
       </w:r>
-      <w:r>
-        <w:fldChar w:fldCharType="begin"/>
-      </w:r>
-      <w:r>
-        <w:instrText xml:space="preserve"> SEQ Figure \* ARABIC </w:instrText>
-      </w:r>
-      <w:r>
-        <w:fldChar w:fldCharType="separate"/>
-      </w:r>
-      <w:r>
-        <w:rPr>
-          <w:noProof/>
-        </w:rPr>
-        <w:t>1</w:t>
-      </w:r>
-      <w:r>
-        <w:rPr>
-          <w:noProof/>
-        </w:rPr>
-        <w:fldChar w:fldCharType="end"/>
-      </w:r>
-      <w:bookmarkEnd w:id="1"/>
+      <w:fldSimple w:instr=" SEQ Figure \* ARABIC ">
+        <w:r>
+          <w:rPr>
+            <w:noProof/>
+          </w:rPr>
+          <w:t>1</w:t>
+        </w:r>
+      </w:fldSimple>
+      <w:bookmarkEnd w:id="0"/>
       <w:r>
         <w:t>. FLIR Lepton</w:t>
       </w:r>
@@ -693,7 +669,15 @@
               <w:cnfStyle w:val="000000000000" w:firstRow="0" w:lastRow="0" w:firstColumn="0" w:lastColumn="0" w:oddVBand="0" w:evenVBand="0" w:oddHBand="0" w:evenHBand="0" w:firstRowFirstColumn="0" w:firstRowLastColumn="0" w:lastRowFirstColumn="0" w:lastRowLastColumn="0"/>
             </w:pPr>
             <w:r>
-              <w:t>Video over SPI (VoSPI)</w:t>
+              <w:t>Video over SPI (</w:t>
+            </w:r>
+            <w:proofErr w:type="spellStart"/>
+            <w:r>
+              <w:t>VoSPI</w:t>
+            </w:r>
+            <w:proofErr w:type="spellEnd"/>
+            <w:r>
+              <w:t>)</w:t>
             </w:r>
           </w:p>
         </w:tc>
@@ -752,126 +736,110 @@
       <w:r>
         <w:br/>
       </w:r>
-      <w:bookmarkStart w:id="2" w:name="_Ref446501001"/>
+      <w:bookmarkStart w:id="1" w:name="_Ref446501001"/>
       <w:r>
         <w:t xml:space="preserve">Table </w:t>
       </w:r>
+      <w:fldSimple w:instr=" SEQ Table \* ARABIC ">
+        <w:r>
+          <w:rPr>
+            <w:noProof/>
+          </w:rPr>
+          <w:t>1</w:t>
+        </w:r>
+      </w:fldSimple>
+      <w:bookmarkEnd w:id="1"/>
+      <w:r>
+        <w:t>. Lepton Specifications</w:t>
+      </w:r>
+    </w:p>
+    <w:p>
+      <w:pPr>
+        <w:jc w:val="both"/>
+      </w:pPr>
+      <w:r>
+        <w:t xml:space="preserve">The lepton is easy to interface with, as it provides an SPI </w:t>
+      </w:r>
+      <w:r>
+        <w:rPr>
+          <w:rStyle w:val="Emphasis"/>
+        </w:rPr>
+        <w:t>data</w:t>
+      </w:r>
+      <w:r>
+        <w:t xml:space="preserve"> interface and an I</w:t>
+      </w:r>
+      <w:r>
+        <w:rPr>
+          <w:vertAlign w:val="superscript"/>
+        </w:rPr>
+        <w:t>2</w:t>
+      </w:r>
+      <w:r>
+        <w:t xml:space="preserve">C </w:t>
+      </w:r>
+      <w:r>
+        <w:rPr>
+          <w:rStyle w:val="Emphasis"/>
+        </w:rPr>
+        <w:t>control</w:t>
+      </w:r>
+      <w:r>
+        <w:t xml:space="preserve"> interface. This makes it simple for most microcontrollers to use the device, as having an SPI and an I</w:t>
+      </w:r>
+      <w:r>
+        <w:rPr>
+          <w:vertAlign w:val="superscript"/>
+        </w:rPr>
+        <w:t>2</w:t>
+      </w:r>
+      <w:r>
+        <w:t xml:space="preserve">C controller would be enough to communicate with it. However, since we are going to use an FPGA to interface the device, we will design the complete frame acquisition system ourselves in order to add some cool extra features (or else what would you be doing in this course? </w:t>
+      </w:r>
+      <w:r>
+        <w:sym w:font="Wingdings" w:char="F04A"/>
+      </w:r>
+      <w:r>
+        <w:t>).</w:t>
+      </w:r>
+    </w:p>
+    <w:p>
+      <w:pPr>
+        <w:pStyle w:val="Heading4"/>
+      </w:pPr>
+      <w:r>
+        <w:t>General note about thermal cameras</w:t>
+      </w:r>
+    </w:p>
+    <w:p>
+      <w:pPr>
+        <w:jc w:val="both"/>
+      </w:pPr>
+      <w:r>
+        <w:t xml:space="preserve">Thermal cameras are able to capture scenes with a wide temperature range. Therefore, if you take a photo of a standard scene with such a camera, you will obtain a </w:t>
+      </w:r>
+      <w:r>
+        <w:rPr>
+          <w:rStyle w:val="Emphasis"/>
+        </w:rPr>
+        <w:t>very dark image</w:t>
+      </w:r>
+      <w:r>
+        <w:t xml:space="preserve"> with almost nothing visible. This is normal as there is not much temperature variation in standard scenes.</w:t>
+      </w:r>
+    </w:p>
+    <w:p>
+      <w:pPr>
+        <w:jc w:val="both"/>
+      </w:pPr>
+      <w:r>
+        <w:t xml:space="preserve">To make the temperature differences more visible, you need to interpolate the scene’s pixel values to the minimum and maximum supported by the image format. As an example, </w:t>
+      </w:r>
       <w:r>
         <w:fldChar w:fldCharType="begin"/>
       </w:r>
       <w:r>
-        <w:instrText xml:space="preserve"> SEQ Table \* ARABIC </w:instrText>
-      </w:r>
-      <w:r>
-        <w:fldChar w:fldCharType="separate"/>
-      </w:r>
-      <w:r>
-        <w:rPr>
-          <w:noProof/>
-        </w:rPr>
-        <w:t>1</w:t>
-      </w:r>
-      <w:r>
-        <w:rPr>
-          <w:noProof/>
-        </w:rPr>
-        <w:fldChar w:fldCharType="end"/>
-      </w:r>
-      <w:bookmarkEnd w:id="2"/>
-      <w:r>
-        <w:t>. Lepton Specifications</w:t>
-      </w:r>
-    </w:p>
-    <w:p>
-      <w:pPr>
-        <w:jc w:val="both"/>
-      </w:pPr>
-      <w:r>
-        <w:t xml:space="preserve">The lepton is easy to interface with, as it provides an SPI </w:t>
-      </w:r>
-      <w:r>
-        <w:rPr>
-          <w:rStyle w:val="Emphasis"/>
-        </w:rPr>
-        <w:t>data</w:t>
-      </w:r>
-      <w:r>
-        <w:t xml:space="preserve"> interface and an I</w:t>
-      </w:r>
-      <w:r>
-        <w:rPr>
-          <w:vertAlign w:val="superscript"/>
-        </w:rPr>
-        <w:t>2</w:t>
-      </w:r>
-      <w:r>
-        <w:t xml:space="preserve">C </w:t>
-      </w:r>
-      <w:r>
-        <w:rPr>
-          <w:rStyle w:val="Emphasis"/>
-        </w:rPr>
-        <w:t>control</w:t>
-      </w:r>
-      <w:r>
-        <w:t xml:space="preserve"> interface. This makes it simple for most microcontrollers to use the device, as having an SPI and an I</w:t>
-      </w:r>
-      <w:r>
-        <w:rPr>
-          <w:vertAlign w:val="superscript"/>
-        </w:rPr>
-        <w:t>2</w:t>
-      </w:r>
-      <w:r>
-        <w:t xml:space="preserve">C controller would be enough to communicate with it. However, since we are going to use an FPGA to interface the device, we will design the complete frame acquisition system ourselves in order to add some cool extra features (or else what would you be doing in this course? </w:t>
-      </w:r>
-      <w:r>
-        <w:sym w:font="Wingdings" w:char="F04A"/>
-      </w:r>
-      <w:r>
-        <w:t>).</w:t>
-      </w:r>
-    </w:p>
-    <w:p>
-      <w:pPr>
-        <w:pStyle w:val="Heading4"/>
-      </w:pPr>
-      <w:r>
-        <w:t>General note about thermal cameras</w:t>
-      </w:r>
-    </w:p>
-    <w:p>
-      <w:pPr>
-        <w:jc w:val="both"/>
-      </w:pPr>
-      <w:r>
-        <w:t xml:space="preserve">Thermal cameras are able to capture scenes with a wide temperature range. Therefore, if you take a photo of a standard scene with such a camera, you will obtain a </w:t>
-      </w:r>
-      <w:r>
-        <w:rPr>
-          <w:rStyle w:val="Emphasis"/>
-        </w:rPr>
-        <w:t>very dark image</w:t>
-      </w:r>
-      <w:r>
-        <w:t xml:space="preserve"> with almost nothing visible. This is normal as there is not much temperature variation in standard scenes.</w:t>
-      </w:r>
-    </w:p>
-    <w:p>
-      <w:pPr>
-        <w:jc w:val="both"/>
-      </w:pPr>
-      <w:r>
-        <w:t xml:space="preserve">To make the temperature differences more visible, you need to interpolate the scene’s pixel values to the minimum and maximum supported by the image format. As an example, </w:t>
-      </w:r>
-      <w:r>
-        <w:fldChar w:fldCharType="begin"/>
-      </w:r>
-      <w:r>
-        <w:instrText xml:space="preserve"> REF _Ref446489998 \h </w:instrText>
-      </w:r>
-      <w:r>
-        <w:instrText xml:space="preserve"> \* MERGEFORMAT </w:instrText>
+        <w:instrText xml:space="preserve"> REF _Ref446489998 \h  \* MERGEFORMAT </w:instrText>
       </w:r>
       <w:r>
         <w:fldChar w:fldCharType="separate"/>
@@ -909,10 +877,7 @@
         <w:fldChar w:fldCharType="begin"/>
       </w:r>
       <w:r>
-        <w:instrText xml:space="preserve"> REF _Ref446498985 \h </w:instrText>
-      </w:r>
-      <w:r>
-        <w:instrText xml:space="preserve"> \* MERGEFORMAT </w:instrText>
+        <w:instrText xml:space="preserve"> REF _Ref446498985 \h  \* MERGEFORMAT </w:instrText>
       </w:r>
       <w:r>
         <w:fldChar w:fldCharType="separate"/>
@@ -990,32 +955,19 @@
         <w:pStyle w:val="Caption"/>
         <w:jc w:val="center"/>
       </w:pPr>
-      <w:bookmarkStart w:id="3" w:name="_Ref446498985"/>
+      <w:bookmarkStart w:id="2" w:name="_Ref446498985"/>
       <w:r>
         <w:t xml:space="preserve">Figure </w:t>
       </w:r>
-      <w:r>
-        <w:fldChar w:fldCharType="begin"/>
-      </w:r>
-      <w:r>
-        <w:instrText xml:space="preserve"> SEQ Figure \* ARABIC </w:instrText>
-      </w:r>
-      <w:r>
-        <w:fldChar w:fldCharType="separate"/>
-      </w:r>
-      <w:r>
-        <w:rPr>
-          <w:noProof/>
-        </w:rPr>
-        <w:t>2</w:t>
-      </w:r>
-      <w:r>
-        <w:rPr>
-          <w:noProof/>
-        </w:rPr>
-        <w:fldChar w:fldCharType="end"/>
-      </w:r>
-      <w:bookmarkEnd w:id="3"/>
+      <w:fldSimple w:instr=" SEQ Figure \* ARABIC ">
+        <w:r>
+          <w:rPr>
+            <w:noProof/>
+          </w:rPr>
+          <w:t>2</w:t>
+        </w:r>
+      </w:fldSimple>
+      <w:bookmarkEnd w:id="2"/>
       <w:r>
         <w:t>. Lepton Acquisition System</w:t>
       </w:r>
@@ -1058,7 +1010,15 @@
         <w:jc w:val="both"/>
       </w:pPr>
       <w:r>
-        <w:t xml:space="preserve">The lepton outputs data in the form of two 160-byte VoSPI packets: </w:t>
+        <w:t xml:space="preserve">The lepton outputs data in the form of two 160-byte </w:t>
+      </w:r>
+      <w:proofErr w:type="spellStart"/>
+      <w:r>
+        <w:t>VoSPI</w:t>
+      </w:r>
+      <w:proofErr w:type="spellEnd"/>
+      <w:r>
+        <w:t xml:space="preserve"> packets: </w:t>
       </w:r>
       <w:r>
         <w:rPr>
@@ -1156,11 +1116,19 @@
       <w:r>
         <w:t xml:space="preserve">These values can be computed in </w:t>
       </w:r>
+      <w:proofErr w:type="gramStart"/>
       <w:r>
         <w:rPr>
           <w:rStyle w:val="Emphasis"/>
         </w:rPr>
-        <w:t>O(W x H)</w:t>
+        <w:t>O(</w:t>
+      </w:r>
+      <w:proofErr w:type="gramEnd"/>
+      <w:r>
+        <w:rPr>
+          <w:rStyle w:val="Emphasis"/>
+        </w:rPr>
+        <w:t>W x H)</w:t>
       </w:r>
       <w:r>
         <w:t xml:space="preserve"> time on a processor (by iterating over all pixel values in a frame), but can be computed in </w:t>
@@ -1352,10 +1320,7 @@
         <w:fldChar w:fldCharType="begin"/>
       </w:r>
       <w:r>
-        <w:instrText xml:space="preserve"> REF _Ref446489998 \h </w:instrText>
-      </w:r>
-      <w:r>
-        <w:instrText xml:space="preserve"> \* MERGEFORMAT </w:instrText>
+        <w:instrText xml:space="preserve"> REF _Ref446489998 \h  \* MERGEFORMAT </w:instrText>
       </w:r>
       <w:r>
         <w:fldChar w:fldCharType="separate"/>
@@ -1400,10 +1365,7 @@
         <w:fldChar w:fldCharType="begin"/>
       </w:r>
       <w:r>
-        <w:instrText xml:space="preserve"> REF _Ref446505506 \h </w:instrText>
-      </w:r>
-      <w:r>
-        <w:instrText xml:space="preserve"> \* MERGEFORMAT </w:instrText>
+        <w:instrText xml:space="preserve"> REF _Ref446505506 \h  \* MERGEFORMAT </w:instrText>
       </w:r>
       <w:r>
         <w:fldChar w:fldCharType="separate"/>
@@ -1416,13 +1378,7 @@
         <w:rPr>
           <w:noProof/>
         </w:rPr>
-        <w:t xml:space="preserve"> </w:t>
-      </w:r>
-      <w:r>
-        <w:rPr>
-          <w:noProof/>
-        </w:rPr>
-        <w:t>2</w:t>
+        <w:t xml:space="preserve"> 2</w:t>
       </w:r>
       <w:r>
         <w:fldChar w:fldCharType="end"/>
@@ -2172,62 +2128,46 @@
         <w:pStyle w:val="Caption"/>
         <w:jc w:val="center"/>
       </w:pPr>
-      <w:bookmarkStart w:id="4" w:name="_Ref446505506"/>
+      <w:bookmarkStart w:id="3" w:name="_Ref446505506"/>
       <w:r>
         <w:br/>
         <w:t xml:space="preserve">Table </w:t>
       </w:r>
+      <w:fldSimple w:instr=" SEQ Table \* ARABIC ">
+        <w:r>
+          <w:rPr>
+            <w:noProof/>
+          </w:rPr>
+          <w:t>2</w:t>
+        </w:r>
+      </w:fldSimple>
+      <w:bookmarkEnd w:id="3"/>
+      <w:r>
+        <w:t>. Avalon-MM Slave Register Map</w:t>
+      </w:r>
+    </w:p>
+    <w:p>
+      <w:pPr>
+        <w:pStyle w:val="Heading5"/>
+      </w:pPr>
+    </w:p>
+    <w:p>
+      <w:pPr>
+        <w:pStyle w:val="Heading5"/>
+      </w:pPr>
+      <w:r>
+        <w:t>COMMAND register</w:t>
+      </w:r>
+    </w:p>
+    <w:p>
+      <w:pPr>
+        <w:jc w:val="both"/>
+      </w:pPr>
       <w:r>
         <w:fldChar w:fldCharType="begin"/>
       </w:r>
       <w:r>
-        <w:instrText xml:space="preserve"> SEQ Table \* ARABIC </w:instrText>
-      </w:r>
-      <w:r>
-        <w:fldChar w:fldCharType="separate"/>
-      </w:r>
-      <w:r>
-        <w:rPr>
-          <w:noProof/>
-        </w:rPr>
-        <w:t>2</w:t>
-      </w:r>
-      <w:r>
-        <w:rPr>
-          <w:noProof/>
-        </w:rPr>
-        <w:fldChar w:fldCharType="end"/>
-      </w:r>
-      <w:bookmarkEnd w:id="4"/>
-      <w:r>
-        <w:t>. Avalon-MM Slave Register Map</w:t>
-      </w:r>
-    </w:p>
-    <w:p>
-      <w:pPr>
-        <w:pStyle w:val="Heading5"/>
-      </w:pPr>
-    </w:p>
-    <w:p>
-      <w:pPr>
-        <w:pStyle w:val="Heading5"/>
-      </w:pPr>
-      <w:r>
-        <w:t>COMMAND register</w:t>
-      </w:r>
-    </w:p>
-    <w:p>
-      <w:pPr>
-        <w:jc w:val="both"/>
-      </w:pPr>
-      <w:r>
-        <w:fldChar w:fldCharType="begin"/>
-      </w:r>
-      <w:r>
-        <w:instrText xml:space="preserve"> REF _Ref446506650 \h </w:instrText>
-      </w:r>
-      <w:r>
-        <w:instrText xml:space="preserve"> \* MERGEFORMAT </w:instrText>
+        <w:instrText xml:space="preserve"> REF _Ref446506650 \h  \* MERGEFORMAT </w:instrText>
       </w:r>
       <w:r>
         <w:fldChar w:fldCharType="separate"/>
@@ -2291,7 +2231,15 @@
               <w:jc w:val="both"/>
             </w:pPr>
             <w:r>
-              <w:t>31 .. 1</w:t>
+              <w:t>31</w:t>
+            </w:r>
+            <w:proofErr w:type="gramStart"/>
+            <w:r>
+              <w:t xml:space="preserve"> ..</w:t>
+            </w:r>
+            <w:proofErr w:type="gramEnd"/>
+            <w:r>
+              <w:t xml:space="preserve"> 1</w:t>
             </w:r>
           </w:p>
         </w:tc>
@@ -2367,64 +2315,48 @@
       <w:r>
         <w:br/>
       </w:r>
-      <w:bookmarkStart w:id="5" w:name="_Ref446506650"/>
+      <w:bookmarkStart w:id="4" w:name="_Ref446506650"/>
       <w:r>
         <w:t xml:space="preserve">Table </w:t>
       </w:r>
+      <w:fldSimple w:instr=" SEQ Table \* ARABIC ">
+        <w:r>
+          <w:rPr>
+            <w:noProof/>
+          </w:rPr>
+          <w:t>3</w:t>
+        </w:r>
+      </w:fldSimple>
+      <w:bookmarkEnd w:id="4"/>
+      <w:r>
+        <w:t>. COMMAND Register</w:t>
+      </w:r>
+    </w:p>
+    <w:p>
+      <w:pPr>
+        <w:jc w:val="both"/>
+      </w:pPr>
+      <w:r>
+        <w:t>Writing 1 to the START bit will instruct the unit to start capturing a new frame and resets the ERROR bit of the STATUS register.</w:t>
+      </w:r>
+    </w:p>
+    <w:p>
+      <w:pPr>
+        <w:pStyle w:val="Heading5"/>
+      </w:pPr>
+      <w:r>
+        <w:t>STATUS register</w:t>
+      </w:r>
+    </w:p>
+    <w:p>
+      <w:pPr>
+        <w:jc w:val="both"/>
+      </w:pPr>
       <w:r>
         <w:fldChar w:fldCharType="begin"/>
       </w:r>
       <w:r>
-        <w:instrText xml:space="preserve"> SEQ Table \* ARABIC </w:instrText>
-      </w:r>
-      <w:r>
-        <w:fldChar w:fldCharType="separate"/>
-      </w:r>
-      <w:r>
-        <w:rPr>
-          <w:noProof/>
-        </w:rPr>
-        <w:t>3</w:t>
-      </w:r>
-      <w:r>
-        <w:rPr>
-          <w:noProof/>
-        </w:rPr>
-        <w:fldChar w:fldCharType="end"/>
-      </w:r>
-      <w:bookmarkEnd w:id="5"/>
-      <w:r>
-        <w:t>. COMMAND Register</w:t>
-      </w:r>
-    </w:p>
-    <w:p>
-      <w:pPr>
-        <w:jc w:val="both"/>
-      </w:pPr>
-      <w:r>
-        <w:t>Writing 1 to the START bit will instruct the unit to start capturing a new frame and resets the ERROR bit of the STATUS register.</w:t>
-      </w:r>
-    </w:p>
-    <w:p>
-      <w:pPr>
-        <w:pStyle w:val="Heading5"/>
-      </w:pPr>
-      <w:r>
-        <w:t>STATUS register</w:t>
-      </w:r>
-    </w:p>
-    <w:p>
-      <w:pPr>
-        <w:jc w:val="both"/>
-      </w:pPr>
-      <w:r>
-        <w:fldChar w:fldCharType="begin"/>
-      </w:r>
-      <w:r>
-        <w:instrText xml:space="preserve"> REF _Ref446506830 \h </w:instrText>
-      </w:r>
-      <w:r>
-        <w:instrText xml:space="preserve"> \* MERGEFORMAT </w:instrText>
+        <w:instrText xml:space="preserve"> REF _Ref446506830 \h  \* MERGEFORMAT </w:instrText>
       </w:r>
       <w:r>
         <w:fldChar w:fldCharType="separate"/>
@@ -2489,7 +2421,15 @@
               <w:jc w:val="both"/>
             </w:pPr>
             <w:r>
-              <w:t>31 .. 2</w:t>
+              <w:t>31</w:t>
+            </w:r>
+            <w:proofErr w:type="gramStart"/>
+            <w:r>
+              <w:t xml:space="preserve"> ..</w:t>
+            </w:r>
+            <w:proofErr w:type="gramEnd"/>
+            <w:r>
+              <w:t xml:space="preserve"> 2</w:t>
             </w:r>
           </w:p>
         </w:tc>
@@ -2594,32 +2534,19 @@
       <w:r>
         <w:br/>
       </w:r>
-      <w:bookmarkStart w:id="6" w:name="_Ref446506830"/>
+      <w:bookmarkStart w:id="5" w:name="_Ref446506830"/>
       <w:r>
         <w:t xml:space="preserve">Table </w:t>
       </w:r>
-      <w:r>
-        <w:fldChar w:fldCharType="begin"/>
-      </w:r>
-      <w:r>
-        <w:instrText xml:space="preserve"> SEQ Table \* ARABIC </w:instrText>
-      </w:r>
-      <w:r>
-        <w:fldChar w:fldCharType="separate"/>
-      </w:r>
-      <w:r>
-        <w:rPr>
-          <w:noProof/>
-        </w:rPr>
-        <w:t>4</w:t>
-      </w:r>
-      <w:r>
-        <w:rPr>
-          <w:noProof/>
-        </w:rPr>
-        <w:fldChar w:fldCharType="end"/>
-      </w:r>
-      <w:bookmarkEnd w:id="6"/>
+      <w:fldSimple w:instr=" SEQ Table \* ARABIC ">
+        <w:r>
+          <w:rPr>
+            <w:noProof/>
+          </w:rPr>
+          <w:t>4</w:t>
+        </w:r>
+      </w:fldSimple>
+      <w:bookmarkEnd w:id="5"/>
       <w:r>
         <w:t>. STATUS Register</w:t>
       </w:r>
@@ -2736,12 +2663,56 @@
       <w:r>
         <w:t xml:space="preserve"> in </w:t>
       </w:r>
+      <w:proofErr w:type="spellStart"/>
       <w:r>
         <w:rPr>
           <w:rStyle w:val="MonospaceChar"/>
         </w:rPr>
-        <w:t>hw/hdl/lepton/hdl/lepton_stats.vhd</w:t>
-      </w:r>
+        <w:t>hw</w:t>
+      </w:r>
+      <w:proofErr w:type="spellEnd"/>
+      <w:r>
+        <w:rPr>
+          <w:rStyle w:val="MonospaceChar"/>
+        </w:rPr>
+        <w:t>/</w:t>
+      </w:r>
+      <w:proofErr w:type="spellStart"/>
+      <w:r>
+        <w:rPr>
+          <w:rStyle w:val="MonospaceChar"/>
+        </w:rPr>
+        <w:t>hdl</w:t>
+      </w:r>
+      <w:proofErr w:type="spellEnd"/>
+      <w:r>
+        <w:rPr>
+          <w:rStyle w:val="MonospaceChar"/>
+        </w:rPr>
+        <w:t>/lepton/</w:t>
+      </w:r>
+      <w:proofErr w:type="spellStart"/>
+      <w:r>
+        <w:rPr>
+          <w:rStyle w:val="MonospaceChar"/>
+        </w:rPr>
+        <w:t>hdl</w:t>
+      </w:r>
+      <w:proofErr w:type="spellEnd"/>
+      <w:r>
+        <w:rPr>
+          <w:rStyle w:val="MonospaceChar"/>
+        </w:rPr>
+        <w:t>/</w:t>
+      </w:r>
+      <w:proofErr w:type="spellStart"/>
+      <w:r>
+        <w:rPr>
+          <w:rStyle w:val="MonospaceChar"/>
+        </w:rPr>
+        <w:t>lepton_stats.vhd</w:t>
+      </w:r>
+      <w:proofErr w:type="spellEnd"/>
       <w:r>
         <w:t xml:space="preserve">. </w:t>
       </w:r>
@@ -2754,10 +2725,7 @@
         <w:fldChar w:fldCharType="begin"/>
       </w:r>
       <w:r>
-        <w:instrText xml:space="preserve"> REF _Ref446508821 \h </w:instrText>
-      </w:r>
-      <w:r>
-        <w:instrText xml:space="preserve"> \* MERGEFORMAT </w:instrText>
+        <w:instrText xml:space="preserve"> REF _Ref446508821 \h  \* MERGEFORMAT </w:instrText>
       </w:r>
       <w:r>
         <w:fldChar w:fldCharType="separate"/>
@@ -2777,21 +2745,25 @@
       <w:r>
         <w:t xml:space="preserve"> shows the timing diagram that the component must satisfy. The </w:t>
       </w:r>
+      <w:proofErr w:type="spellStart"/>
       <w:r>
         <w:rPr>
           <w:rStyle w:val="MonospaceChar"/>
         </w:rPr>
         <w:t>pix_sof</w:t>
       </w:r>
+      <w:proofErr w:type="spellEnd"/>
       <w:r>
         <w:t xml:space="preserve"> and </w:t>
       </w:r>
+      <w:proofErr w:type="spellStart"/>
       <w:r>
         <w:rPr>
           <w:rStyle w:val="MonospaceChar"/>
         </w:rPr>
         <w:t>pix_eof</w:t>
       </w:r>
+      <w:proofErr w:type="spellEnd"/>
       <w:r>
         <w:rPr>
           <w:rFonts w:ascii="Courier New" w:hAnsi="Courier New" w:cs="Courier New"/>
@@ -2801,42 +2773,50 @@
       <w:r>
         <w:t xml:space="preserve">signals inform you about the start and the end of a frame. Remember to generate a pulse on the </w:t>
       </w:r>
+      <w:proofErr w:type="spellStart"/>
       <w:r>
         <w:rPr>
           <w:rStyle w:val="MonospaceChar"/>
         </w:rPr>
         <w:t>stat_valid</w:t>
       </w:r>
+      <w:proofErr w:type="spellEnd"/>
       <w:r>
         <w:t xml:space="preserve"> signal when you have valid data in the </w:t>
       </w:r>
+      <w:proofErr w:type="spellStart"/>
       <w:r>
         <w:rPr>
           <w:rStyle w:val="MonospaceChar"/>
         </w:rPr>
         <w:t>stat_min</w:t>
       </w:r>
+      <w:proofErr w:type="spellEnd"/>
       <w:r>
         <w:t xml:space="preserve">, </w:t>
       </w:r>
+      <w:proofErr w:type="spellStart"/>
       <w:r>
         <w:rPr>
           <w:rStyle w:val="MonospaceChar"/>
         </w:rPr>
         <w:t>stat_max</w:t>
       </w:r>
+      <w:proofErr w:type="spellEnd"/>
       <w:r>
         <w:t xml:space="preserve">, </w:t>
       </w:r>
       <w:r>
         <w:t xml:space="preserve">and </w:t>
       </w:r>
+      <w:proofErr w:type="spellStart"/>
       <w:r>
         <w:rPr>
           <w:rStyle w:val="MonospaceChar"/>
         </w:rPr>
         <w:t>stat_sum</w:t>
       </w:r>
+      <w:proofErr w:type="spellEnd"/>
       <w:r>
         <w:t xml:space="preserve"> registers.</w:t>
       </w:r>
@@ -2852,10 +2832,10 @@
         </w:rPr>
         <w:lastRenderedPageBreak/>
         <w:drawing>
-          <wp:inline distT="0" distB="0" distL="0" distR="0" wp14:anchorId="4C12A701" wp14:editId="1623C042">
-            <wp:extent cx="5219205" cy="2430048"/>
-            <wp:effectExtent l="0" t="0" r="0" b="8890"/>
-            <wp:docPr id="6" name="Picture 6"/>
+          <wp:inline distT="0" distB="0" distL="0" distR="0" wp14:anchorId="71D3E8D3" wp14:editId="5356894E">
+            <wp:extent cx="5943600" cy="2792730"/>
+            <wp:effectExtent l="0" t="0" r="0" b="7620"/>
+            <wp:docPr id="2" name="Picture 2"/>
             <wp:cNvGraphicFramePr>
               <a:graphicFrameLocks xmlns:a="http://schemas.openxmlformats.org/drawingml/2006/main" noChangeAspect="1"/>
             </wp:cNvGraphicFramePr>
@@ -2863,7 +2843,7 @@
               <a:graphicData uri="http://schemas.openxmlformats.org/drawingml/2006/picture">
                 <pic:pic xmlns:pic="http://schemas.openxmlformats.org/drawingml/2006/picture">
                   <pic:nvPicPr>
-                    <pic:cNvPr id="6" name="lepton_stats_waveform.png"/>
+                    <pic:cNvPr id="2" name="lepton_stats_waveform.emf"/>
                     <pic:cNvPicPr/>
                   </pic:nvPicPr>
                   <pic:blipFill>
@@ -2881,7 +2861,7 @@
                   <pic:spPr>
                     <a:xfrm>
                       <a:off x="0" y="0"/>
-                      <a:ext cx="5239695" cy="2439588"/>
+                      <a:ext cx="5943600" cy="2792730"/>
                     </a:xfrm>
                     <a:prstGeom prst="rect">
                       <a:avLst/>
@@ -2902,7 +2882,7 @@
           <w:lang w:val="fr-CH"/>
         </w:rPr>
       </w:pPr>
-      <w:bookmarkStart w:id="7" w:name="_Ref446508821"/>
+      <w:bookmarkStart w:id="6" w:name="_Ref446508821"/>
       <w:r>
         <w:rPr>
           <w:lang w:val="fr-CH"/>
@@ -2934,19 +2914,41 @@
         </w:rPr>
         <w:fldChar w:fldCharType="end"/>
       </w:r>
-      <w:bookmarkEnd w:id="7"/>
+      <w:bookmarkEnd w:id="6"/>
       <w:r>
         <w:rPr>
           <w:lang w:val="fr-CH"/>
         </w:rPr>
-        <w:t xml:space="preserve">. lepton_stats port </w:t>
-      </w:r>
+        <w:t xml:space="preserve">. </w:t>
+      </w:r>
+      <w:proofErr w:type="spellStart"/>
       <w:r>
         <w:rPr>
           <w:lang w:val="fr-CH"/>
         </w:rPr>
-        <w:t>timing diagram</w:t>
-      </w:r>
+        <w:t>lepton_stats</w:t>
+      </w:r>
+      <w:proofErr w:type="spellEnd"/>
+      <w:r>
+        <w:rPr>
+          <w:lang w:val="fr-CH"/>
+        </w:rPr>
+        <w:t xml:space="preserve"> port </w:t>
+      </w:r>
+      <w:r>
+        <w:rPr>
+          <w:lang w:val="fr-CH"/>
+        </w:rPr>
+        <w:t xml:space="preserve">timing </w:t>
+      </w:r>
+      <w:proofErr w:type="spellStart"/>
+      <w:r>
+        <w:rPr>
+          <w:lang w:val="fr-CH"/>
+        </w:rPr>
+        <w:t>diagram</w:t>
+      </w:r>
+      <w:proofErr w:type="spellEnd"/>
     </w:p>
     <w:p>
       <w:pPr>
@@ -2973,12 +2975,56 @@
       <w:r>
         <w:t xml:space="preserve"> component in </w:t>
       </w:r>
+      <w:proofErr w:type="spellStart"/>
       <w:r>
         <w:rPr>
           <w:rStyle w:val="MonospaceChar"/>
         </w:rPr>
-        <w:t>hw/hdl/lepton/hdl/level_adjuster.vhd</w:t>
-      </w:r>
+        <w:t>hw</w:t>
+      </w:r>
+      <w:proofErr w:type="spellEnd"/>
+      <w:r>
+        <w:rPr>
+          <w:rStyle w:val="MonospaceChar"/>
+        </w:rPr>
+        <w:t>/</w:t>
+      </w:r>
+      <w:proofErr w:type="spellStart"/>
+      <w:r>
+        <w:rPr>
+          <w:rStyle w:val="MonospaceChar"/>
+        </w:rPr>
+        <w:t>hdl</w:t>
+      </w:r>
+      <w:proofErr w:type="spellEnd"/>
+      <w:r>
+        <w:rPr>
+          <w:rStyle w:val="MonospaceChar"/>
+        </w:rPr>
+        <w:t>/lepton/</w:t>
+      </w:r>
+      <w:proofErr w:type="spellStart"/>
+      <w:r>
+        <w:rPr>
+          <w:rStyle w:val="MonospaceChar"/>
+        </w:rPr>
+        <w:t>hdl</w:t>
+      </w:r>
+      <w:proofErr w:type="spellEnd"/>
+      <w:r>
+        <w:rPr>
+          <w:rStyle w:val="MonospaceChar"/>
+        </w:rPr>
+        <w:t>/</w:t>
+      </w:r>
+      <w:proofErr w:type="spellStart"/>
+      <w:r>
+        <w:rPr>
+          <w:rStyle w:val="MonospaceChar"/>
+        </w:rPr>
+        <w:t>level_adjuster.vhd</w:t>
+      </w:r>
+      <w:proofErr w:type="spellEnd"/>
       <w:r>
         <w:t>.</w:t>
       </w:r>
@@ -3008,6 +3054,8 @@
       <w:r>
         <w:t>, as there is no way to interpolate the pixel values without one.</w:t>
       </w:r>
+      <w:bookmarkStart w:id="7" w:name="_GoBack"/>
+      <w:bookmarkEnd w:id="7"/>
     </w:p>
     <w:p>
       <w:pPr>
@@ -3016,12 +3064,14 @@
       <w:r>
         <w:t xml:space="preserve">We provide you with the component declaration for one such divider in </w:t>
       </w:r>
+      <w:proofErr w:type="spellStart"/>
       <w:r>
         <w:rPr>
           <w:rStyle w:val="MonospaceChar"/>
         </w:rPr>
         <w:t>lepton_stats.vhd</w:t>
       </w:r>
+      <w:proofErr w:type="spellEnd"/>
       <w:r>
         <w:t>.</w:t>
       </w:r>
@@ -3040,8 +3090,13 @@
         <w:pStyle w:val="Heading4"/>
         <w:jc w:val="both"/>
       </w:pPr>
-      <w:r>
-        <w:t>Nios II SBT project setup</w:t>
+      <w:proofErr w:type="spellStart"/>
+      <w:r>
+        <w:t>Nios</w:t>
+      </w:r>
+      <w:proofErr w:type="spellEnd"/>
+      <w:r>
+        <w:t xml:space="preserve"> II SBT project setup</w:t>
       </w:r>
     </w:p>
     <w:p>
@@ -3049,7 +3104,15 @@
         <w:jc w:val="both"/>
       </w:pPr>
       <w:r>
-        <w:t xml:space="preserve">We want the Nios II processor to be able to write a frame to an image file located on your </w:t>
+        <w:t xml:space="preserve">We want the </w:t>
+      </w:r>
+      <w:proofErr w:type="spellStart"/>
+      <w:r>
+        <w:t>Nios</w:t>
+      </w:r>
+      <w:proofErr w:type="spellEnd"/>
+      <w:r>
+        <w:t xml:space="preserve"> II processor to be able to write a frame to an image file located on your </w:t>
       </w:r>
       <w:r>
         <w:rPr>
@@ -3067,7 +3130,15 @@
         <w:t>BSP Editor</w:t>
       </w:r>
       <w:r>
-        <w:t>. After creating your Nios II SBT project, follow the steps below:</w:t>
+        <w:t xml:space="preserve">. After creating your </w:t>
+      </w:r>
+      <w:proofErr w:type="spellStart"/>
+      <w:r>
+        <w:t>Nios</w:t>
+      </w:r>
+      <w:proofErr w:type="spellEnd"/>
+      <w:r>
+        <w:t xml:space="preserve"> II SBT project, follow the steps below:</w:t>
       </w:r>
     </w:p>
     <w:p>
@@ -3080,7 +3151,15 @@
         <w:jc w:val="both"/>
       </w:pPr>
       <w:r>
-        <w:t xml:space="preserve">Right-click on the BSP project &gt; Nios II &gt; </w:t>
+        <w:t xml:space="preserve">Right-click on the BSP project &gt; </w:t>
+      </w:r>
+      <w:proofErr w:type="spellStart"/>
+      <w:r>
+        <w:t>Nios</w:t>
+      </w:r>
+      <w:proofErr w:type="spellEnd"/>
+      <w:r>
+        <w:t xml:space="preserve"> II &gt; </w:t>
       </w:r>
       <w:r>
         <w:t>BSP Editor</w:t>
@@ -3110,6 +3189,7 @@
       <w:r>
         <w:t xml:space="preserve"> tab, enable the </w:t>
       </w:r>
+      <w:proofErr w:type="spellStart"/>
       <w:r>
         <w:rPr>
           <w:rStyle w:val="Emphasis"/>
@@ -3128,6 +3208,7 @@
         </w:rPr>
         <w:t>s</w:t>
       </w:r>
+      <w:proofErr w:type="spellEnd"/>
       <w:r>
         <w:t xml:space="preserve"> package</w:t>
       </w:r>
@@ -3285,30 +3366,25 @@
       <w:r>
         <w:t xml:space="preserve">Figure </w:t>
       </w:r>
-      <w:r>
-        <w:fldChar w:fldCharType="begin"/>
-      </w:r>
-      <w:r>
-        <w:instrText xml:space="preserve"> SEQ Figure \* ARABIC </w:instrText>
-      </w:r>
-      <w:r>
-        <w:fldChar w:fldCharType="separate"/>
-      </w:r>
-      <w:r>
-        <w:rPr>
-          <w:noProof/>
-        </w:rPr>
-        <w:t>4</w:t>
-      </w:r>
-      <w:r>
-        <w:rPr>
-          <w:noProof/>
-        </w:rPr>
-        <w:fldChar w:fldCharType="end"/>
-      </w:r>
+      <w:fldSimple w:instr=" SEQ Figure \* ARABIC ">
+        <w:r>
+          <w:rPr>
+            <w:noProof/>
+          </w:rPr>
+          <w:t>4</w:t>
+        </w:r>
+      </w:fldSimple>
       <w:bookmarkEnd w:id="8"/>
       <w:r>
-        <w:t>. Altera hostfs Software Package</w:t>
+        <w:t xml:space="preserve">. Altera </w:t>
+      </w:r>
+      <w:proofErr w:type="spellStart"/>
+      <w:r>
+        <w:t>hostfs</w:t>
+      </w:r>
+      <w:proofErr w:type="spellEnd"/>
+      <w:r>
+        <w:t xml:space="preserve"> Software Package</w:t>
       </w:r>
     </w:p>
     <w:p>
@@ -3327,12 +3403,14 @@
       <w:r>
         <w:t xml:space="preserve">Implement the following 3 functions in </w:t>
       </w:r>
+      <w:proofErr w:type="spellStart"/>
       <w:r>
         <w:rPr>
           <w:rStyle w:val="MonospaceChar"/>
         </w:rPr>
         <w:t>lepton.c</w:t>
       </w:r>
+      <w:proofErr w:type="spellEnd"/>
       <w:r>
         <w:t>:</w:t>
       </w:r>
@@ -3343,7 +3421,28 @@
         <w:ind w:left="180"/>
       </w:pPr>
       <w:r>
-        <w:t>void lepton_start_capture(lepton_dev *dev);</w:t>
+        <w:t xml:space="preserve">void </w:t>
+      </w:r>
+      <w:proofErr w:type="spellStart"/>
+      <w:r>
+        <w:t>lepton_start_</w:t>
+      </w:r>
+      <w:proofErr w:type="gramStart"/>
+      <w:r>
+        <w:t>capture</w:t>
+      </w:r>
+      <w:proofErr w:type="spellEnd"/>
+      <w:r>
+        <w:t>(</w:t>
+      </w:r>
+      <w:proofErr w:type="spellStart"/>
+      <w:proofErr w:type="gramEnd"/>
+      <w:r>
+        <w:t>lepton_dev</w:t>
+      </w:r>
+      <w:proofErr w:type="spellEnd"/>
+      <w:r>
+        <w:t xml:space="preserve"> *dev);</w:t>
       </w:r>
     </w:p>
     <w:p>
@@ -3352,7 +3451,28 @@
         <w:ind w:left="180"/>
       </w:pPr>
       <w:r>
-        <w:t>bool lepton_error_check(lepton_dev *dev);</w:t>
+        <w:t xml:space="preserve">bool </w:t>
+      </w:r>
+      <w:proofErr w:type="spellStart"/>
+      <w:r>
+        <w:t>lepton_error_</w:t>
+      </w:r>
+      <w:proofErr w:type="gramStart"/>
+      <w:r>
+        <w:t>check</w:t>
+      </w:r>
+      <w:proofErr w:type="spellEnd"/>
+      <w:r>
+        <w:t>(</w:t>
+      </w:r>
+      <w:proofErr w:type="spellStart"/>
+      <w:proofErr w:type="gramEnd"/>
+      <w:r>
+        <w:t>lepton_dev</w:t>
+      </w:r>
+      <w:proofErr w:type="spellEnd"/>
+      <w:r>
+        <w:t xml:space="preserve"> *dev);</w:t>
       </w:r>
     </w:p>
     <w:p>
@@ -3361,7 +3481,28 @@
         <w:ind w:left="180"/>
       </w:pPr>
       <w:r>
-        <w:t>void lepton_wait_until_eof(lepton_dev *dev);</w:t>
+        <w:t xml:space="preserve">void </w:t>
+      </w:r>
+      <w:proofErr w:type="spellStart"/>
+      <w:r>
+        <w:t>lepton_wait_until_</w:t>
+      </w:r>
+      <w:proofErr w:type="gramStart"/>
+      <w:r>
+        <w:t>eof</w:t>
+      </w:r>
+      <w:proofErr w:type="spellEnd"/>
+      <w:r>
+        <w:t>(</w:t>
+      </w:r>
+      <w:proofErr w:type="spellStart"/>
+      <w:proofErr w:type="gramEnd"/>
+      <w:r>
+        <w:t>lepton_dev</w:t>
+      </w:r>
+      <w:proofErr w:type="spellEnd"/>
+      <w:r>
+        <w:t xml:space="preserve"> *dev);</w:t>
       </w:r>
     </w:p>
     <w:p>
@@ -3389,12 +3530,14 @@
       <w:r>
         <w:t xml:space="preserve"> function in </w:t>
       </w:r>
+      <w:proofErr w:type="spellStart"/>
       <w:r>
         <w:rPr>
           <w:rStyle w:val="MonospaceChar"/>
         </w:rPr>
         <w:t>app.c</w:t>
       </w:r>
+      <w:proofErr w:type="spellEnd"/>
       <w:r>
         <w:t xml:space="preserve"> to capture and write a frame to a </w:t>
       </w:r>
@@ -3409,12 +3552,14 @@
       <w:r>
         <w:t xml:space="preserve"> image file (use the functions implemented in </w:t>
       </w:r>
+      <w:proofErr w:type="spellStart"/>
       <w:r>
         <w:rPr>
           <w:rStyle w:val="MonospaceChar"/>
         </w:rPr>
         <w:t>lepton.c</w:t>
       </w:r>
+      <w:proofErr w:type="spellEnd"/>
       <w:r>
         <w:t>).</w:t>
       </w:r>
@@ -3485,12 +3630,42 @@
       <w:r>
         <w:t xml:space="preserve">Once all code segments have been filled, and that you successfully execute the main function, you can find the resulting image file at </w:t>
       </w:r>
+      <w:proofErr w:type="spellStart"/>
       <w:r>
         <w:rPr>
           <w:rStyle w:val="MonospaceChar"/>
         </w:rPr>
-        <w:t>sw/nios/application/output.pgm</w:t>
-      </w:r>
+        <w:t>sw</w:t>
+      </w:r>
+      <w:proofErr w:type="spellEnd"/>
+      <w:r>
+        <w:rPr>
+          <w:rStyle w:val="MonospaceChar"/>
+        </w:rPr>
+        <w:t>/</w:t>
+      </w:r>
+      <w:proofErr w:type="spellStart"/>
+      <w:r>
+        <w:rPr>
+          <w:rStyle w:val="MonospaceChar"/>
+        </w:rPr>
+        <w:t>nios</w:t>
+      </w:r>
+      <w:proofErr w:type="spellEnd"/>
+      <w:r>
+        <w:rPr>
+          <w:rStyle w:val="MonospaceChar"/>
+        </w:rPr>
+        <w:t>/application/</w:t>
+      </w:r>
+      <w:proofErr w:type="spellStart"/>
+      <w:r>
+        <w:rPr>
+          <w:rStyle w:val="MonospaceChar"/>
+        </w:rPr>
+        <w:t>output.pgm</w:t>
+      </w:r>
+      <w:proofErr w:type="spellEnd"/>
       <w:r>
         <w:rPr>
           <w:rFonts w:ascii="Courier New" w:hAnsi="Courier New" w:cs="Courier New"/>
@@ -3597,8 +3772,37 @@
       <w:jc w:val="center"/>
     </w:pPr>
     <w:r>
-      <w:t>René Beuchat, Philémon Favrod, Sahand Kashani</w:t>
+      <w:t xml:space="preserve">René </w:t>
     </w:r>
+    <w:proofErr w:type="spellStart"/>
+    <w:r>
+      <w:t>Beuchat</w:t>
+    </w:r>
+    <w:proofErr w:type="spellEnd"/>
+    <w:r>
+      <w:t xml:space="preserve">, </w:t>
+    </w:r>
+    <w:proofErr w:type="spellStart"/>
+    <w:r>
+      <w:t>Philémon</w:t>
+    </w:r>
+    <w:proofErr w:type="spellEnd"/>
+    <w:r>
+      <w:t xml:space="preserve"> </w:t>
+    </w:r>
+    <w:proofErr w:type="spellStart"/>
+    <w:r>
+      <w:t>Favrod</w:t>
+    </w:r>
+    <w:proofErr w:type="spellEnd"/>
+    <w:r>
+      <w:t xml:space="preserve">, Sahand </w:t>
+    </w:r>
+    <w:proofErr w:type="spellStart"/>
+    <w:r>
+      <w:t>Kashani</w:t>
+    </w:r>
+    <w:proofErr w:type="spellEnd"/>
   </w:p>
 </w:ftr>
 </file>
@@ -3642,8 +3846,13 @@
     </w:r>
     <w:r>
       <w:tab/>
-      <w:t>CS-309, PrSoC</w:t>
+      <w:t xml:space="preserve">CS-309, </w:t>
     </w:r>
+    <w:proofErr w:type="spellStart"/>
+    <w:r>
+      <w:t>PrSoC</w:t>
+    </w:r>
+    <w:proofErr w:type="spellEnd"/>
   </w:p>
 </w:hdr>
 </file>
@@ -8148,6 +8357,7 @@
   <w:style w:type="character" w:default="1" w:styleId="DefaultParagraphFont">
     <w:name w:val="Default Paragraph Font"/>
     <w:uiPriority w:val="1"/>
+    <w:semiHidden/>
     <w:unhideWhenUsed/>
   </w:style>
   <w:style w:type="table" w:default="1" w:styleId="TableNormal">
@@ -9269,7 +9479,7 @@
 </file>
 
 <file path=customXml/itemProps1.xml><?xml version="1.0" encoding="utf-8"?>
-<ds:datastoreItem xmlns:ds="http://schemas.openxmlformats.org/officeDocument/2006/customXml" ds:itemID="{C58BBA02-2BFA-4405-ACB4-BDF4750836F4}">
+<ds:datastoreItem xmlns:ds="http://schemas.openxmlformats.org/officeDocument/2006/customXml" ds:itemID="{47F106CA-C04A-428B-B618-6D7B6F8E803F}">
   <ds:schemaRefs>
     <ds:schemaRef ds:uri="http://schemas.openxmlformats.org/officeDocument/2006/bibliography"/>
   </ds:schemaRefs>

</xml_diff>

<commit_message>
[lab_2_0] Explicitly specify what the width of the register map is + add more info about high-speed serial protocols.
</commit_message>
<xml_diff>
--- a/lab_2_0/statement/lab 2.0.docx
+++ b/lab_2_0/statement/lab 2.0.docx
@@ -76,7 +76,25 @@
         <w:jc w:val="both"/>
       </w:pPr>
       <w:r>
-        <w:t>We now have a system on which a camera can be mounted, so let’s move on and shift our focus towards camera systems themselves.</w:t>
+        <w:t>We now have a system on which a camera can be mounted</w:t>
+      </w:r>
+      <w:r>
+        <w:t xml:space="preserve"> (an analog </w:t>
+      </w:r>
+      <w:r>
+        <w:t xml:space="preserve">PAL </w:t>
+      </w:r>
+      <w:r>
+        <w:t>camera in our case)</w:t>
+      </w:r>
+      <w:r>
+        <w:t>.</w:t>
+      </w:r>
+      <w:r>
+        <w:t xml:space="preserve"> Let’s </w:t>
+      </w:r>
+      <w:r>
+        <w:t>move on and shift our focus towards camera systems themselves.</w:t>
       </w:r>
     </w:p>
     <w:p>
@@ -167,31 +185,128 @@
         <w:t>-data</w:t>
       </w:r>
       <w:r>
-        <w:t xml:space="preserve"> cameras output a pixel bit-by-bit over multiple clock cycles (subject to horizontal and vertical signaling). Interfacing with such cameras is very affordable, as only 1 pin is required for communication (note though that you may need 2 pins depending on the electrical signaling used).</w:t>
+        <w:t xml:space="preserve"> cameras output a pixel bit-by-bit over multiple clock cycles (subject to horizontal and vertical signaling). Interfacing with such cameras is </w:t>
+      </w:r>
+      <w:r>
+        <w:t xml:space="preserve">much more </w:t>
+      </w:r>
+      <w:r>
+        <w:t>affordable, as only</w:t>
+      </w:r>
+      <w:r>
+        <w:t xml:space="preserve"> few pins are required</w:t>
+      </w:r>
+      <w:r>
+        <w:t>.</w:t>
+      </w:r>
+      <w:r>
+        <w:br/>
+      </w:r>
+      <w:r>
+        <w:t>For example</w:t>
+      </w:r>
+      <w:r>
+        <w:t xml:space="preserve">, </w:t>
+      </w:r>
+      <w:r>
+        <w:t xml:space="preserve">a </w:t>
+      </w:r>
+      <w:r>
+        <w:t>camera</w:t>
+      </w:r>
+      <w:r>
+        <w:t xml:space="preserve"> which outputs pixel data through an I</w:t>
+      </w:r>
+      <w:r>
+        <w:rPr>
+          <w:vertAlign w:val="superscript"/>
+        </w:rPr>
+        <w:t>2</w:t>
+      </w:r>
+      <w:r>
+        <w:t xml:space="preserve">C interface would only need 2 pins and a camera which outputs pixel data through an SPI interface would only need 5 pins (4 SPI pins + </w:t>
+      </w:r>
+      <w:proofErr w:type="spellStart"/>
+      <w:r>
+        <w:t>Gnd</w:t>
+      </w:r>
+      <w:proofErr w:type="spellEnd"/>
+      <w:r>
+        <w:t>).</w:t>
+      </w:r>
+      <w:r>
+        <w:t xml:space="preserve"> </w:t>
+      </w:r>
+      <w:r>
+        <w:t>However, s</w:t>
+      </w:r>
+      <w:r>
+        <w:t>uch basic serial interfaces</w:t>
+      </w:r>
+      <w:r>
+        <w:t xml:space="preserve"> only work if the data rate of the camera is slow enough. For </w:t>
+      </w:r>
+      <w:r>
+        <w:t>high-speed cameras</w:t>
+      </w:r>
+      <w:r>
+        <w:t xml:space="preserve"> </w:t>
+      </w:r>
+      <w:r>
+        <w:t xml:space="preserve">the </w:t>
+      </w:r>
+      <w:r>
+        <w:t xml:space="preserve">serial communication </w:t>
+      </w:r>
+      <w:r>
+        <w:t xml:space="preserve">protocols </w:t>
+      </w:r>
+      <w:r>
+        <w:t>would</w:t>
+      </w:r>
+      <w:r>
+        <w:t xml:space="preserve"> be any </w:t>
+      </w:r>
+      <w:r>
+        <w:t>faster protocol</w:t>
+      </w:r>
+      <w:r>
+        <w:t xml:space="preserve"> </w:t>
+      </w:r>
+      <w:r>
+        <w:t>(</w:t>
+      </w:r>
+      <w:r>
+        <w:t>LVDS</w:t>
+      </w:r>
+      <w:r>
+        <w:t>, USB, FireW</w:t>
+      </w:r>
+      <w:r>
+        <w:t>ire</w:t>
+      </w:r>
+      <w:r>
+        <w:t xml:space="preserve"> </w:t>
+      </w:r>
+      <w:r>
+        <w:t>...</w:t>
+      </w:r>
+      <w:r>
+        <w:t>).</w:t>
       </w:r>
     </w:p>
     <w:p>
       <w:pPr>
         <w:jc w:val="both"/>
       </w:pPr>
-    </w:p>
-    <w:p>
-      <w:pPr>
-        <w:jc w:val="both"/>
-      </w:pPr>
-    </w:p>
-    <w:p>
-      <w:pPr>
-        <w:jc w:val="both"/>
-      </w:pPr>
-    </w:p>
-    <w:p>
-      <w:pPr>
-        <w:jc w:val="both"/>
-      </w:pPr>
       <w:r>
         <w:lastRenderedPageBreak/>
-        <w:t xml:space="preserve">In this lab, we will examine </w:t>
+        <w:t>In this la</w:t>
+      </w:r>
+      <w:bookmarkStart w:id="0" w:name="_GoBack"/>
+      <w:bookmarkEnd w:id="0"/>
+      <w:r>
+        <w:t xml:space="preserve">b, we will examine </w:t>
       </w:r>
       <w:r>
         <w:rPr>
@@ -467,19 +582,32 @@
         <w:pStyle w:val="Caption"/>
         <w:jc w:val="center"/>
       </w:pPr>
-      <w:bookmarkStart w:id="0" w:name="_Ref446489998"/>
+      <w:bookmarkStart w:id="1" w:name="_Ref446489998"/>
       <w:r>
         <w:t xml:space="preserve">Figure </w:t>
       </w:r>
-      <w:fldSimple w:instr=" SEQ Figure \* ARABIC ">
-        <w:r>
-          <w:rPr>
-            <w:noProof/>
-          </w:rPr>
-          <w:t>1</w:t>
-        </w:r>
-      </w:fldSimple>
-      <w:bookmarkEnd w:id="0"/>
+      <w:r>
+        <w:fldChar w:fldCharType="begin"/>
+      </w:r>
+      <w:r>
+        <w:instrText xml:space="preserve"> SEQ Figure \* ARABIC </w:instrText>
+      </w:r>
+      <w:r>
+        <w:fldChar w:fldCharType="separate"/>
+      </w:r>
+      <w:r>
+        <w:rPr>
+          <w:noProof/>
+        </w:rPr>
+        <w:t>1</w:t>
+      </w:r>
+      <w:r>
+        <w:rPr>
+          <w:noProof/>
+        </w:rPr>
+        <w:fldChar w:fldCharType="end"/>
+      </w:r>
+      <w:bookmarkEnd w:id="1"/>
       <w:r>
         <w:t>. FLIR Lepton</w:t>
       </w:r>
@@ -736,19 +864,32 @@
       <w:r>
         <w:br/>
       </w:r>
-      <w:bookmarkStart w:id="1" w:name="_Ref446501001"/>
+      <w:bookmarkStart w:id="2" w:name="_Ref446501001"/>
       <w:r>
         <w:t xml:space="preserve">Table </w:t>
       </w:r>
-      <w:fldSimple w:instr=" SEQ Table \* ARABIC ">
-        <w:r>
-          <w:rPr>
-            <w:noProof/>
-          </w:rPr>
-          <w:t>1</w:t>
-        </w:r>
-      </w:fldSimple>
-      <w:bookmarkEnd w:id="1"/>
+      <w:r>
+        <w:fldChar w:fldCharType="begin"/>
+      </w:r>
+      <w:r>
+        <w:instrText xml:space="preserve"> SEQ Table \* ARABIC </w:instrText>
+      </w:r>
+      <w:r>
+        <w:fldChar w:fldCharType="separate"/>
+      </w:r>
+      <w:r>
+        <w:rPr>
+          <w:noProof/>
+        </w:rPr>
+        <w:t>1</w:t>
+      </w:r>
+      <w:r>
+        <w:rPr>
+          <w:noProof/>
+        </w:rPr>
+        <w:fldChar w:fldCharType="end"/>
+      </w:r>
+      <w:bookmarkEnd w:id="2"/>
       <w:r>
         <w:t>. Lepton Specifications</w:t>
       </w:r>
@@ -955,19 +1096,32 @@
         <w:pStyle w:val="Caption"/>
         <w:jc w:val="center"/>
       </w:pPr>
-      <w:bookmarkStart w:id="2" w:name="_Ref446498985"/>
+      <w:bookmarkStart w:id="3" w:name="_Ref446498985"/>
       <w:r>
         <w:t xml:space="preserve">Figure </w:t>
       </w:r>
-      <w:fldSimple w:instr=" SEQ Figure \* ARABIC ">
-        <w:r>
-          <w:rPr>
-            <w:noProof/>
-          </w:rPr>
-          <w:t>2</w:t>
-        </w:r>
-      </w:fldSimple>
-      <w:bookmarkEnd w:id="2"/>
+      <w:r>
+        <w:fldChar w:fldCharType="begin"/>
+      </w:r>
+      <w:r>
+        <w:instrText xml:space="preserve"> SEQ Figure \* ARABIC </w:instrText>
+      </w:r>
+      <w:r>
+        <w:fldChar w:fldCharType="separate"/>
+      </w:r>
+      <w:r>
+        <w:rPr>
+          <w:noProof/>
+        </w:rPr>
+        <w:t>2</w:t>
+      </w:r>
+      <w:r>
+        <w:rPr>
+          <w:noProof/>
+        </w:rPr>
+        <w:fldChar w:fldCharType="end"/>
+      </w:r>
+      <w:bookmarkEnd w:id="3"/>
       <w:r>
         <w:t>. Lepton Acquisition System</w:t>
       </w:r>
@@ -1384,7 +1538,16 @@
         <w:fldChar w:fldCharType="end"/>
       </w:r>
       <w:r>
-        <w:t xml:space="preserve"> shows the register map of the lepton interface. Notice the 2 views over the data.</w:t>
+        <w:t xml:space="preserve"> shows the register map of the lepton interface. Notice </w:t>
+      </w:r>
+      <w:r>
+        <w:t xml:space="preserve">each register is 16 bits wide, and that </w:t>
+      </w:r>
+      <w:r>
+        <w:t>the</w:t>
+      </w:r>
+      <w:r>
+        <w:t>re are 2 views over the data (RAW_BUFFER &amp; ADJUSTED_BUFFER).</w:t>
       </w:r>
     </w:p>
     <w:tbl>
@@ -2128,20 +2291,33 @@
         <w:pStyle w:val="Caption"/>
         <w:jc w:val="center"/>
       </w:pPr>
-      <w:bookmarkStart w:id="3" w:name="_Ref446505506"/>
+      <w:bookmarkStart w:id="4" w:name="_Ref446505506"/>
       <w:r>
         <w:br/>
         <w:t xml:space="preserve">Table </w:t>
       </w:r>
-      <w:fldSimple w:instr=" SEQ Table \* ARABIC ">
-        <w:r>
-          <w:rPr>
-            <w:noProof/>
-          </w:rPr>
-          <w:t>2</w:t>
-        </w:r>
-      </w:fldSimple>
-      <w:bookmarkEnd w:id="3"/>
+      <w:r>
+        <w:fldChar w:fldCharType="begin"/>
+      </w:r>
+      <w:r>
+        <w:instrText xml:space="preserve"> SEQ Table \* ARABIC </w:instrText>
+      </w:r>
+      <w:r>
+        <w:fldChar w:fldCharType="separate"/>
+      </w:r>
+      <w:r>
+        <w:rPr>
+          <w:noProof/>
+        </w:rPr>
+        <w:t>2</w:t>
+      </w:r>
+      <w:r>
+        <w:rPr>
+          <w:noProof/>
+        </w:rPr>
+        <w:fldChar w:fldCharType="end"/>
+      </w:r>
+      <w:bookmarkEnd w:id="4"/>
       <w:r>
         <w:t>. Avalon-MM Slave Register Map</w:t>
       </w:r>
@@ -2315,19 +2491,32 @@
       <w:r>
         <w:br/>
       </w:r>
-      <w:bookmarkStart w:id="4" w:name="_Ref446506650"/>
+      <w:bookmarkStart w:id="5" w:name="_Ref446506650"/>
       <w:r>
         <w:t xml:space="preserve">Table </w:t>
       </w:r>
-      <w:fldSimple w:instr=" SEQ Table \* ARABIC ">
-        <w:r>
-          <w:rPr>
-            <w:noProof/>
-          </w:rPr>
-          <w:t>3</w:t>
-        </w:r>
-      </w:fldSimple>
-      <w:bookmarkEnd w:id="4"/>
+      <w:r>
+        <w:fldChar w:fldCharType="begin"/>
+      </w:r>
+      <w:r>
+        <w:instrText xml:space="preserve"> SEQ Table \* ARABIC </w:instrText>
+      </w:r>
+      <w:r>
+        <w:fldChar w:fldCharType="separate"/>
+      </w:r>
+      <w:r>
+        <w:rPr>
+          <w:noProof/>
+        </w:rPr>
+        <w:t>3</w:t>
+      </w:r>
+      <w:r>
+        <w:rPr>
+          <w:noProof/>
+        </w:rPr>
+        <w:fldChar w:fldCharType="end"/>
+      </w:r>
+      <w:bookmarkEnd w:id="5"/>
       <w:r>
         <w:t>. COMMAND Register</w:t>
       </w:r>
@@ -2534,19 +2723,32 @@
       <w:r>
         <w:br/>
       </w:r>
-      <w:bookmarkStart w:id="5" w:name="_Ref446506830"/>
+      <w:bookmarkStart w:id="6" w:name="_Ref446506830"/>
       <w:r>
         <w:t xml:space="preserve">Table </w:t>
       </w:r>
-      <w:fldSimple w:instr=" SEQ Table \* ARABIC ">
-        <w:r>
-          <w:rPr>
-            <w:noProof/>
-          </w:rPr>
-          <w:t>4</w:t>
-        </w:r>
-      </w:fldSimple>
-      <w:bookmarkEnd w:id="5"/>
+      <w:r>
+        <w:fldChar w:fldCharType="begin"/>
+      </w:r>
+      <w:r>
+        <w:instrText xml:space="preserve"> SEQ Table \* ARABIC </w:instrText>
+      </w:r>
+      <w:r>
+        <w:fldChar w:fldCharType="separate"/>
+      </w:r>
+      <w:r>
+        <w:rPr>
+          <w:noProof/>
+        </w:rPr>
+        <w:t>4</w:t>
+      </w:r>
+      <w:r>
+        <w:rPr>
+          <w:noProof/>
+        </w:rPr>
+        <w:fldChar w:fldCharType="end"/>
+      </w:r>
+      <w:bookmarkEnd w:id="6"/>
       <w:r>
         <w:t>. STATUS Register</w:t>
       </w:r>
@@ -2882,7 +3084,7 @@
           <w:lang w:val="fr-CH"/>
         </w:rPr>
       </w:pPr>
-      <w:bookmarkStart w:id="6" w:name="_Ref446508821"/>
+      <w:bookmarkStart w:id="7" w:name="_Ref446508821"/>
       <w:r>
         <w:rPr>
           <w:lang w:val="fr-CH"/>
@@ -2914,7 +3116,7 @@
         </w:rPr>
         <w:fldChar w:fldCharType="end"/>
       </w:r>
-      <w:bookmarkEnd w:id="6"/>
+      <w:bookmarkEnd w:id="7"/>
       <w:r>
         <w:rPr>
           <w:lang w:val="fr-CH"/>
@@ -3054,8 +3256,6 @@
       <w:r>
         <w:t>, as there is no way to interpolate the pixel values without one.</w:t>
       </w:r>
-      <w:bookmarkStart w:id="7" w:name="_GoBack"/>
-      <w:bookmarkEnd w:id="7"/>
     </w:p>
     <w:p>
       <w:pPr>
@@ -3366,14 +3566,27 @@
       <w:r>
         <w:t xml:space="preserve">Figure </w:t>
       </w:r>
-      <w:fldSimple w:instr=" SEQ Figure \* ARABIC ">
-        <w:r>
-          <w:rPr>
-            <w:noProof/>
-          </w:rPr>
-          <w:t>4</w:t>
-        </w:r>
-      </w:fldSimple>
+      <w:r>
+        <w:fldChar w:fldCharType="begin"/>
+      </w:r>
+      <w:r>
+        <w:instrText xml:space="preserve"> SEQ Figure \* ARABIC </w:instrText>
+      </w:r>
+      <w:r>
+        <w:fldChar w:fldCharType="separate"/>
+      </w:r>
+      <w:r>
+        <w:rPr>
+          <w:noProof/>
+        </w:rPr>
+        <w:t>4</w:t>
+      </w:r>
+      <w:r>
+        <w:rPr>
+          <w:noProof/>
+        </w:rPr>
+        <w:fldChar w:fldCharType="end"/>
+      </w:r>
       <w:bookmarkEnd w:id="8"/>
       <w:r>
         <w:t xml:space="preserve">. Altera </w:t>
@@ -3755,7 +3968,7 @@
           <w:rPr>
             <w:noProof/>
           </w:rPr>
-          <w:t>7</w:t>
+          <w:t>6</w:t>
         </w:r>
         <w:r>
           <w:rPr>
@@ -9479,7 +9692,7 @@
 </file>
 
 <file path=customXml/itemProps1.xml><?xml version="1.0" encoding="utf-8"?>
-<ds:datastoreItem xmlns:ds="http://schemas.openxmlformats.org/officeDocument/2006/customXml" ds:itemID="{47F106CA-C04A-428B-B618-6D7B6F8E803F}">
+<ds:datastoreItem xmlns:ds="http://schemas.openxmlformats.org/officeDocument/2006/customXml" ds:itemID="{D46383F2-C621-488F-BDEC-E75439C4F833}">
   <ds:schemaRefs>
     <ds:schemaRef ds:uri="http://schemas.openxmlformats.org/officeDocument/2006/bibliography"/>
   </ds:schemaRefs>

</xml_diff>

<commit_message>
[lab_2_0] Fix typo in statement.
</commit_message>
<xml_diff>
--- a/lab_2_0/statement/lab 2.0.docx
+++ b/lab_2_0/statement/lab 2.0.docx
@@ -301,12 +301,7 @@
       </w:pPr>
       <w:r>
         <w:lastRenderedPageBreak/>
-        <w:t>In this la</w:t>
-      </w:r>
-      <w:bookmarkStart w:id="0" w:name="_GoBack"/>
-      <w:bookmarkEnd w:id="0"/>
-      <w:r>
-        <w:t xml:space="preserve">b, we will examine </w:t>
+        <w:t xml:space="preserve">In this lab, we will examine </w:t>
       </w:r>
       <w:r>
         <w:rPr>
@@ -582,32 +577,19 @@
         <w:pStyle w:val="Caption"/>
         <w:jc w:val="center"/>
       </w:pPr>
-      <w:bookmarkStart w:id="1" w:name="_Ref446489998"/>
+      <w:bookmarkStart w:id="0" w:name="_Ref446489998"/>
       <w:r>
         <w:t xml:space="preserve">Figure </w:t>
       </w:r>
-      <w:r>
-        <w:fldChar w:fldCharType="begin"/>
-      </w:r>
-      <w:r>
-        <w:instrText xml:space="preserve"> SEQ Figure \* ARABIC </w:instrText>
-      </w:r>
-      <w:r>
-        <w:fldChar w:fldCharType="separate"/>
-      </w:r>
-      <w:r>
-        <w:rPr>
-          <w:noProof/>
-        </w:rPr>
-        <w:t>1</w:t>
-      </w:r>
-      <w:r>
-        <w:rPr>
-          <w:noProof/>
-        </w:rPr>
-        <w:fldChar w:fldCharType="end"/>
-      </w:r>
-      <w:bookmarkEnd w:id="1"/>
+      <w:fldSimple w:instr=" SEQ Figure \* ARABIC ">
+        <w:r>
+          <w:rPr>
+            <w:noProof/>
+          </w:rPr>
+          <w:t>1</w:t>
+        </w:r>
+      </w:fldSimple>
+      <w:bookmarkEnd w:id="0"/>
       <w:r>
         <w:t>. FLIR Lepton</w:t>
       </w:r>
@@ -864,32 +846,19 @@
       <w:r>
         <w:br/>
       </w:r>
-      <w:bookmarkStart w:id="2" w:name="_Ref446501001"/>
+      <w:bookmarkStart w:id="1" w:name="_Ref446501001"/>
       <w:r>
         <w:t xml:space="preserve">Table </w:t>
       </w:r>
-      <w:r>
-        <w:fldChar w:fldCharType="begin"/>
-      </w:r>
-      <w:r>
-        <w:instrText xml:space="preserve"> SEQ Table \* ARABIC </w:instrText>
-      </w:r>
-      <w:r>
-        <w:fldChar w:fldCharType="separate"/>
-      </w:r>
-      <w:r>
-        <w:rPr>
-          <w:noProof/>
-        </w:rPr>
-        <w:t>1</w:t>
-      </w:r>
-      <w:r>
-        <w:rPr>
-          <w:noProof/>
-        </w:rPr>
-        <w:fldChar w:fldCharType="end"/>
-      </w:r>
-      <w:bookmarkEnd w:id="2"/>
+      <w:fldSimple w:instr=" SEQ Table \* ARABIC ">
+        <w:r>
+          <w:rPr>
+            <w:noProof/>
+          </w:rPr>
+          <w:t>1</w:t>
+        </w:r>
+      </w:fldSimple>
+      <w:bookmarkEnd w:id="1"/>
       <w:r>
         <w:t>. Lepton Specifications</w:t>
       </w:r>
@@ -1096,32 +1065,19 @@
         <w:pStyle w:val="Caption"/>
         <w:jc w:val="center"/>
       </w:pPr>
-      <w:bookmarkStart w:id="3" w:name="_Ref446498985"/>
+      <w:bookmarkStart w:id="2" w:name="_Ref446498985"/>
       <w:r>
         <w:t xml:space="preserve">Figure </w:t>
       </w:r>
-      <w:r>
-        <w:fldChar w:fldCharType="begin"/>
-      </w:r>
-      <w:r>
-        <w:instrText xml:space="preserve"> SEQ Figure \* ARABIC </w:instrText>
-      </w:r>
-      <w:r>
-        <w:fldChar w:fldCharType="separate"/>
-      </w:r>
-      <w:r>
-        <w:rPr>
-          <w:noProof/>
-        </w:rPr>
-        <w:t>2</w:t>
-      </w:r>
-      <w:r>
-        <w:rPr>
-          <w:noProof/>
-        </w:rPr>
-        <w:fldChar w:fldCharType="end"/>
-      </w:r>
-      <w:bookmarkEnd w:id="3"/>
+      <w:fldSimple w:instr=" SEQ Figure \* ARABIC ">
+        <w:r>
+          <w:rPr>
+            <w:noProof/>
+          </w:rPr>
+          <w:t>2</w:t>
+        </w:r>
+      </w:fldSimple>
+      <w:bookmarkEnd w:id="2"/>
       <w:r>
         <w:t>. Lepton Acquisition System</w:t>
       </w:r>
@@ -2291,33 +2247,20 @@
         <w:pStyle w:val="Caption"/>
         <w:jc w:val="center"/>
       </w:pPr>
-      <w:bookmarkStart w:id="4" w:name="_Ref446505506"/>
+      <w:bookmarkStart w:id="3" w:name="_Ref446505506"/>
       <w:r>
         <w:br/>
         <w:t xml:space="preserve">Table </w:t>
       </w:r>
-      <w:r>
-        <w:fldChar w:fldCharType="begin"/>
-      </w:r>
-      <w:r>
-        <w:instrText xml:space="preserve"> SEQ Table \* ARABIC </w:instrText>
-      </w:r>
-      <w:r>
-        <w:fldChar w:fldCharType="separate"/>
-      </w:r>
-      <w:r>
-        <w:rPr>
-          <w:noProof/>
-        </w:rPr>
-        <w:t>2</w:t>
-      </w:r>
-      <w:r>
-        <w:rPr>
-          <w:noProof/>
-        </w:rPr>
-        <w:fldChar w:fldCharType="end"/>
-      </w:r>
-      <w:bookmarkEnd w:id="4"/>
+      <w:fldSimple w:instr=" SEQ Table \* ARABIC ">
+        <w:r>
+          <w:rPr>
+            <w:noProof/>
+          </w:rPr>
+          <w:t>2</w:t>
+        </w:r>
+      </w:fldSimple>
+      <w:bookmarkEnd w:id="3"/>
       <w:r>
         <w:t>. Avalon-MM Slave Register Map</w:t>
       </w:r>
@@ -2491,32 +2434,19 @@
       <w:r>
         <w:br/>
       </w:r>
-      <w:bookmarkStart w:id="5" w:name="_Ref446506650"/>
+      <w:bookmarkStart w:id="4" w:name="_Ref446506650"/>
       <w:r>
         <w:t xml:space="preserve">Table </w:t>
       </w:r>
-      <w:r>
-        <w:fldChar w:fldCharType="begin"/>
-      </w:r>
-      <w:r>
-        <w:instrText xml:space="preserve"> SEQ Table \* ARABIC </w:instrText>
-      </w:r>
-      <w:r>
-        <w:fldChar w:fldCharType="separate"/>
-      </w:r>
-      <w:r>
-        <w:rPr>
-          <w:noProof/>
-        </w:rPr>
-        <w:t>3</w:t>
-      </w:r>
-      <w:r>
-        <w:rPr>
-          <w:noProof/>
-        </w:rPr>
-        <w:fldChar w:fldCharType="end"/>
-      </w:r>
-      <w:bookmarkEnd w:id="5"/>
+      <w:fldSimple w:instr=" SEQ Table \* ARABIC ">
+        <w:r>
+          <w:rPr>
+            <w:noProof/>
+          </w:rPr>
+          <w:t>3</w:t>
+        </w:r>
+      </w:fldSimple>
+      <w:bookmarkEnd w:id="4"/>
       <w:r>
         <w:t>. COMMAND Register</w:t>
       </w:r>
@@ -2723,32 +2653,19 @@
       <w:r>
         <w:br/>
       </w:r>
-      <w:bookmarkStart w:id="6" w:name="_Ref446506830"/>
+      <w:bookmarkStart w:id="5" w:name="_Ref446506830"/>
       <w:r>
         <w:t xml:space="preserve">Table </w:t>
       </w:r>
-      <w:r>
-        <w:fldChar w:fldCharType="begin"/>
-      </w:r>
-      <w:r>
-        <w:instrText xml:space="preserve"> SEQ Table \* ARABIC </w:instrText>
-      </w:r>
-      <w:r>
-        <w:fldChar w:fldCharType="separate"/>
-      </w:r>
-      <w:r>
-        <w:rPr>
-          <w:noProof/>
-        </w:rPr>
-        <w:t>4</w:t>
-      </w:r>
-      <w:r>
-        <w:rPr>
-          <w:noProof/>
-        </w:rPr>
-        <w:fldChar w:fldCharType="end"/>
-      </w:r>
-      <w:bookmarkEnd w:id="6"/>
+      <w:fldSimple w:instr=" SEQ Table \* ARABIC ">
+        <w:r>
+          <w:rPr>
+            <w:noProof/>
+          </w:rPr>
+          <w:t>4</w:t>
+        </w:r>
+      </w:fldSimple>
+      <w:bookmarkEnd w:id="5"/>
       <w:r>
         <w:t>. STATUS Register</w:t>
       </w:r>
@@ -3084,7 +3001,7 @@
           <w:lang w:val="fr-CH"/>
         </w:rPr>
       </w:pPr>
-      <w:bookmarkStart w:id="7" w:name="_Ref446508821"/>
+      <w:bookmarkStart w:id="6" w:name="_Ref446508821"/>
       <w:r>
         <w:rPr>
           <w:lang w:val="fr-CH"/>
@@ -3116,7 +3033,7 @@
         </w:rPr>
         <w:fldChar w:fldCharType="end"/>
       </w:r>
-      <w:bookmarkEnd w:id="7"/>
+      <w:bookmarkEnd w:id="6"/>
       <w:r>
         <w:rPr>
           <w:lang w:val="fr-CH"/>
@@ -3269,7 +3186,15 @@
         <w:rPr>
           <w:rStyle w:val="MonospaceChar"/>
         </w:rPr>
-        <w:t>lepton_stats.vhd</w:t>
+        <w:t>level_adjuster</w:t>
+      </w:r>
+      <w:bookmarkStart w:id="7" w:name="_GoBack"/>
+      <w:bookmarkEnd w:id="7"/>
+      <w:r>
+        <w:rPr>
+          <w:rStyle w:val="MonospaceChar"/>
+        </w:rPr>
+        <w:t>.vhd</w:t>
       </w:r>
       <w:proofErr w:type="spellEnd"/>
       <w:r>
@@ -3566,27 +3491,14 @@
       <w:r>
         <w:t xml:space="preserve">Figure </w:t>
       </w:r>
-      <w:r>
-        <w:fldChar w:fldCharType="begin"/>
-      </w:r>
-      <w:r>
-        <w:instrText xml:space="preserve"> SEQ Figure \* ARABIC </w:instrText>
-      </w:r>
-      <w:r>
-        <w:fldChar w:fldCharType="separate"/>
-      </w:r>
-      <w:r>
-        <w:rPr>
-          <w:noProof/>
-        </w:rPr>
-        <w:t>4</w:t>
-      </w:r>
-      <w:r>
-        <w:rPr>
-          <w:noProof/>
-        </w:rPr>
-        <w:fldChar w:fldCharType="end"/>
-      </w:r>
+      <w:fldSimple w:instr=" SEQ Figure \* ARABIC ">
+        <w:r>
+          <w:rPr>
+            <w:noProof/>
+          </w:rPr>
+          <w:t>4</w:t>
+        </w:r>
+      </w:fldSimple>
       <w:bookmarkEnd w:id="8"/>
       <w:r>
         <w:t xml:space="preserve">. Altera </w:t>
@@ -3968,7 +3880,7 @@
           <w:rPr>
             <w:noProof/>
           </w:rPr>
-          <w:t>6</w:t>
+          <w:t>7</w:t>
         </w:r>
         <w:r>
           <w:rPr>
@@ -9692,7 +9604,7 @@
 </file>
 
 <file path=customXml/itemProps1.xml><?xml version="1.0" encoding="utf-8"?>
-<ds:datastoreItem xmlns:ds="http://schemas.openxmlformats.org/officeDocument/2006/customXml" ds:itemID="{D46383F2-C621-488F-BDEC-E75439C4F833}">
+<ds:datastoreItem xmlns:ds="http://schemas.openxmlformats.org/officeDocument/2006/customXml" ds:itemID="{F0FB3D32-D383-4D5D-8D3B-67374E4999EE}">
   <ds:schemaRefs>
     <ds:schemaRef ds:uri="http://schemas.openxmlformats.org/officeDocument/2006/bibliography"/>
   </ds:schemaRefs>

</xml_diff>

<commit_message>
[lab_2_0] Fix typo in register map bit-level details where we said registers are from 31..0, but the registers should be from 15..0
</commit_message>
<xml_diff>
--- a/lab_2_0/statement/lab 2.0.docx
+++ b/lab_2_0/statement/lab 2.0.docx
@@ -581,14 +581,27 @@
       <w:r>
         <w:t xml:space="preserve">Figure </w:t>
       </w:r>
-      <w:fldSimple w:instr=" SEQ Figure \* ARABIC ">
-        <w:r>
-          <w:rPr>
-            <w:noProof/>
-          </w:rPr>
-          <w:t>1</w:t>
-        </w:r>
-      </w:fldSimple>
+      <w:r>
+        <w:fldChar w:fldCharType="begin"/>
+      </w:r>
+      <w:r>
+        <w:instrText xml:space="preserve"> SEQ Figure \* ARABIC </w:instrText>
+      </w:r>
+      <w:r>
+        <w:fldChar w:fldCharType="separate"/>
+      </w:r>
+      <w:r>
+        <w:rPr>
+          <w:noProof/>
+        </w:rPr>
+        <w:t>1</w:t>
+      </w:r>
+      <w:r>
+        <w:rPr>
+          <w:noProof/>
+        </w:rPr>
+        <w:fldChar w:fldCharType="end"/>
+      </w:r>
       <w:bookmarkEnd w:id="0"/>
       <w:r>
         <w:t>. FLIR Lepton</w:t>
@@ -850,14 +863,27 @@
       <w:r>
         <w:t xml:space="preserve">Table </w:t>
       </w:r>
-      <w:fldSimple w:instr=" SEQ Table \* ARABIC ">
-        <w:r>
-          <w:rPr>
-            <w:noProof/>
-          </w:rPr>
-          <w:t>1</w:t>
-        </w:r>
-      </w:fldSimple>
+      <w:r>
+        <w:fldChar w:fldCharType="begin"/>
+      </w:r>
+      <w:r>
+        <w:instrText xml:space="preserve"> SEQ Table \* ARABIC </w:instrText>
+      </w:r>
+      <w:r>
+        <w:fldChar w:fldCharType="separate"/>
+      </w:r>
+      <w:r>
+        <w:rPr>
+          <w:noProof/>
+        </w:rPr>
+        <w:t>1</w:t>
+      </w:r>
+      <w:r>
+        <w:rPr>
+          <w:noProof/>
+        </w:rPr>
+        <w:fldChar w:fldCharType="end"/>
+      </w:r>
       <w:bookmarkEnd w:id="1"/>
       <w:r>
         <w:t>. Lepton Specifications</w:t>
@@ -1069,14 +1095,27 @@
       <w:r>
         <w:t xml:space="preserve">Figure </w:t>
       </w:r>
-      <w:fldSimple w:instr=" SEQ Figure \* ARABIC ">
-        <w:r>
-          <w:rPr>
-            <w:noProof/>
-          </w:rPr>
-          <w:t>2</w:t>
-        </w:r>
-      </w:fldSimple>
+      <w:r>
+        <w:fldChar w:fldCharType="begin"/>
+      </w:r>
+      <w:r>
+        <w:instrText xml:space="preserve"> SEQ Figure \* ARABIC </w:instrText>
+      </w:r>
+      <w:r>
+        <w:fldChar w:fldCharType="separate"/>
+      </w:r>
+      <w:r>
+        <w:rPr>
+          <w:noProof/>
+        </w:rPr>
+        <w:t>2</w:t>
+      </w:r>
+      <w:r>
+        <w:rPr>
+          <w:noProof/>
+        </w:rPr>
+        <w:fldChar w:fldCharType="end"/>
+      </w:r>
       <w:bookmarkEnd w:id="2"/>
       <w:r>
         <w:t>. Lepton Acquisition System</w:t>
@@ -2252,14 +2291,27 @@
         <w:br/>
         <w:t xml:space="preserve">Table </w:t>
       </w:r>
-      <w:fldSimple w:instr=" SEQ Table \* ARABIC ">
-        <w:r>
-          <w:rPr>
-            <w:noProof/>
-          </w:rPr>
-          <w:t>2</w:t>
-        </w:r>
-      </w:fldSimple>
+      <w:r>
+        <w:fldChar w:fldCharType="begin"/>
+      </w:r>
+      <w:r>
+        <w:instrText xml:space="preserve"> SEQ Table \* ARABIC </w:instrText>
+      </w:r>
+      <w:r>
+        <w:fldChar w:fldCharType="separate"/>
+      </w:r>
+      <w:r>
+        <w:rPr>
+          <w:noProof/>
+        </w:rPr>
+        <w:t>2</w:t>
+      </w:r>
+      <w:r>
+        <w:rPr>
+          <w:noProof/>
+        </w:rPr>
+        <w:fldChar w:fldCharType="end"/>
+      </w:r>
       <w:bookmarkEnd w:id="3"/>
       <w:r>
         <w:t>. Avalon-MM Slave Register Map</w:t>
@@ -2349,10 +2401,10 @@
             <w:pPr>
               <w:jc w:val="both"/>
             </w:pPr>
+            <w:proofErr w:type="gramStart"/>
             <w:r>
-              <w:t>31</w:t>
+              <w:t>15</w:t>
             </w:r>
-            <w:proofErr w:type="gramStart"/>
             <w:r>
               <w:t xml:space="preserve"> ..</w:t>
             </w:r>
@@ -2438,14 +2490,27 @@
       <w:r>
         <w:t xml:space="preserve">Table </w:t>
       </w:r>
-      <w:fldSimple w:instr=" SEQ Table \* ARABIC ">
-        <w:r>
-          <w:rPr>
-            <w:noProof/>
-          </w:rPr>
-          <w:t>3</w:t>
-        </w:r>
-      </w:fldSimple>
+      <w:r>
+        <w:fldChar w:fldCharType="begin"/>
+      </w:r>
+      <w:r>
+        <w:instrText xml:space="preserve"> SEQ Table \* ARABIC </w:instrText>
+      </w:r>
+      <w:r>
+        <w:fldChar w:fldCharType="separate"/>
+      </w:r>
+      <w:r>
+        <w:rPr>
+          <w:noProof/>
+        </w:rPr>
+        <w:t>3</w:t>
+      </w:r>
+      <w:r>
+        <w:rPr>
+          <w:noProof/>
+        </w:rPr>
+        <w:fldChar w:fldCharType="end"/>
+      </w:r>
       <w:bookmarkEnd w:id="4"/>
       <w:r>
         <w:t>. COMMAND Register</w:t>
@@ -2539,10 +2604,10 @@
             <w:pPr>
               <w:jc w:val="both"/>
             </w:pPr>
+            <w:proofErr w:type="gramStart"/>
             <w:r>
-              <w:t>31</w:t>
+              <w:t>15</w:t>
             </w:r>
-            <w:proofErr w:type="gramStart"/>
             <w:r>
               <w:t xml:space="preserve"> ..</w:t>
             </w:r>
@@ -2657,14 +2722,27 @@
       <w:r>
         <w:t xml:space="preserve">Table </w:t>
       </w:r>
-      <w:fldSimple w:instr=" SEQ Table \* ARABIC ">
-        <w:r>
-          <w:rPr>
-            <w:noProof/>
-          </w:rPr>
-          <w:t>4</w:t>
-        </w:r>
-      </w:fldSimple>
+      <w:r>
+        <w:fldChar w:fldCharType="begin"/>
+      </w:r>
+      <w:r>
+        <w:instrText xml:space="preserve"> SEQ Table \* ARABIC </w:instrText>
+      </w:r>
+      <w:r>
+        <w:fldChar w:fldCharType="separate"/>
+      </w:r>
+      <w:r>
+        <w:rPr>
+          <w:noProof/>
+        </w:rPr>
+        <w:t>4</w:t>
+      </w:r>
+      <w:r>
+        <w:rPr>
+          <w:noProof/>
+        </w:rPr>
+        <w:fldChar w:fldCharType="end"/>
+      </w:r>
       <w:bookmarkEnd w:id="5"/>
       <w:r>
         <w:t>. STATUS Register</w:t>
@@ -3188,8 +3266,6 @@
         </w:rPr>
         <w:t>level_adjuster</w:t>
       </w:r>
-      <w:bookmarkStart w:id="7" w:name="_GoBack"/>
-      <w:bookmarkEnd w:id="7"/>
       <w:r>
         <w:rPr>
           <w:rStyle w:val="MonospaceChar"/>
@@ -3487,19 +3563,32 @@
         <w:pStyle w:val="Caption"/>
         <w:jc w:val="center"/>
       </w:pPr>
-      <w:bookmarkStart w:id="8" w:name="_Ref477943256"/>
+      <w:bookmarkStart w:id="7" w:name="_Ref477943256"/>
       <w:r>
         <w:t xml:space="preserve">Figure </w:t>
       </w:r>
-      <w:fldSimple w:instr=" SEQ Figure \* ARABIC ">
-        <w:r>
-          <w:rPr>
-            <w:noProof/>
-          </w:rPr>
-          <w:t>4</w:t>
-        </w:r>
-      </w:fldSimple>
-      <w:bookmarkEnd w:id="8"/>
+      <w:r>
+        <w:fldChar w:fldCharType="begin"/>
+      </w:r>
+      <w:r>
+        <w:instrText xml:space="preserve"> SEQ Figure \* ARABIC </w:instrText>
+      </w:r>
+      <w:r>
+        <w:fldChar w:fldCharType="separate"/>
+      </w:r>
+      <w:r>
+        <w:rPr>
+          <w:noProof/>
+        </w:rPr>
+        <w:t>4</w:t>
+      </w:r>
+      <w:r>
+        <w:rPr>
+          <w:noProof/>
+        </w:rPr>
+        <w:fldChar w:fldCharType="end"/>
+      </w:r>
+      <w:bookmarkEnd w:id="7"/>
       <w:r>
         <w:t xml:space="preserve">. Altera </w:t>
       </w:r>
@@ -3545,23 +3634,23 @@
         <w:pStyle w:val="Code"/>
         <w:ind w:left="180"/>
       </w:pPr>
-      <w:r>
-        <w:t xml:space="preserve">void </w:t>
+      <w:proofErr w:type="gramStart"/>
+      <w:r>
+        <w:t>void</w:t>
+      </w:r>
+      <w:proofErr w:type="gramEnd"/>
+      <w:r>
+        <w:t xml:space="preserve"> </w:t>
       </w:r>
       <w:proofErr w:type="spellStart"/>
       <w:r>
-        <w:t>lepton_start_</w:t>
-      </w:r>
-      <w:proofErr w:type="gramStart"/>
-      <w:r>
-        <w:t>capture</w:t>
+        <w:t>lepton_start_capture</w:t>
       </w:r>
       <w:proofErr w:type="spellEnd"/>
       <w:r>
         <w:t>(</w:t>
       </w:r>
       <w:proofErr w:type="spellStart"/>
-      <w:proofErr w:type="gramEnd"/>
       <w:r>
         <w:t>lepton_dev</w:t>
       </w:r>
@@ -3575,23 +3664,23 @@
         <w:pStyle w:val="Code"/>
         <w:ind w:left="180"/>
       </w:pPr>
-      <w:r>
-        <w:t xml:space="preserve">bool </w:t>
+      <w:proofErr w:type="gramStart"/>
+      <w:r>
+        <w:t>bool</w:t>
+      </w:r>
+      <w:proofErr w:type="gramEnd"/>
+      <w:r>
+        <w:t xml:space="preserve"> </w:t>
       </w:r>
       <w:proofErr w:type="spellStart"/>
       <w:r>
-        <w:t>lepton_error_</w:t>
-      </w:r>
-      <w:proofErr w:type="gramStart"/>
-      <w:r>
-        <w:t>check</w:t>
+        <w:t>lepton_error_check</w:t>
       </w:r>
       <w:proofErr w:type="spellEnd"/>
       <w:r>
         <w:t>(</w:t>
       </w:r>
       <w:proofErr w:type="spellStart"/>
-      <w:proofErr w:type="gramEnd"/>
       <w:r>
         <w:t>lepton_dev</w:t>
       </w:r>
@@ -3605,23 +3694,23 @@
         <w:pStyle w:val="Code"/>
         <w:ind w:left="180"/>
       </w:pPr>
-      <w:r>
-        <w:t xml:space="preserve">void </w:t>
+      <w:proofErr w:type="gramStart"/>
+      <w:r>
+        <w:t>void</w:t>
+      </w:r>
+      <w:proofErr w:type="gramEnd"/>
+      <w:r>
+        <w:t xml:space="preserve"> </w:t>
       </w:r>
       <w:proofErr w:type="spellStart"/>
       <w:r>
-        <w:t>lepton_wait_until_</w:t>
-      </w:r>
-      <w:proofErr w:type="gramStart"/>
-      <w:r>
-        <w:t>eof</w:t>
+        <w:t>lepton_wait_until_eof</w:t>
       </w:r>
       <w:proofErr w:type="spellEnd"/>
       <w:r>
         <w:t>(</w:t>
       </w:r>
       <w:proofErr w:type="spellStart"/>
-      <w:proofErr w:type="gramEnd"/>
       <w:r>
         <w:t>lepton_dev</w:t>
       </w:r>
@@ -3735,6 +3824,8 @@
       <w:r>
         <w:t>If the ERROR bit of the STATUS register reads 1, then restart from point 1. Otherwise the frame is available for reading at the RAW_BUFFER and ADJUSTED_BUFFER offsets within the lepton’s register map.</w:t>
       </w:r>
+      <w:bookmarkStart w:id="8" w:name="_GoBack"/>
+      <w:bookmarkEnd w:id="8"/>
     </w:p>
     <w:p>
       <w:pPr>
@@ -3921,7 +4012,15 @@
     </w:r>
     <w:proofErr w:type="spellEnd"/>
     <w:r>
-      <w:t xml:space="preserve">, Sahand </w:t>
+      <w:t xml:space="preserve">, </w:t>
+    </w:r>
+    <w:proofErr w:type="spellStart"/>
+    <w:r>
+      <w:t>Sahand</w:t>
+    </w:r>
+    <w:proofErr w:type="spellEnd"/>
+    <w:r>
+      <w:t xml:space="preserve"> </w:t>
     </w:r>
     <w:proofErr w:type="spellStart"/>
     <w:r>
@@ -9604,7 +9703,7 @@
 </file>
 
 <file path=customXml/itemProps1.xml><?xml version="1.0" encoding="utf-8"?>
-<ds:datastoreItem xmlns:ds="http://schemas.openxmlformats.org/officeDocument/2006/customXml" ds:itemID="{F0FB3D32-D383-4D5D-8D3B-67374E4999EE}">
+<ds:datastoreItem xmlns:ds="http://schemas.openxmlformats.org/officeDocument/2006/customXml" ds:itemID="{69CA132C-F4EF-4BE2-8019-76286D8E49C0}">
   <ds:schemaRefs>
     <ds:schemaRef ds:uri="http://schemas.openxmlformats.org/officeDocument/2006/bibliography"/>
   </ds:schemaRefs>

</xml_diff>